<commit_message>
Se modifico la fecha en el proyecto
</commit_message>
<xml_diff>
--- a/Informe.docx
+++ b/Informe.docx
@@ -10,6 +10,9 @@
         </w:rPr>
       </w:pPr>
       <w:r>
+        <w:rPr>
+          <w:noProof/>
+        </w:rPr>
         <w:drawing>
           <wp:anchor distT="0" distB="0" distL="114300" distR="114300" simplePos="0" relativeHeight="251664384" behindDoc="0" locked="0" layoutInCell="1" allowOverlap="1" wp14:anchorId="4D4186E7" wp14:editId="665D2001">
             <wp:simplePos x="0" y="0"/>
@@ -127,6 +130,9 @@
         </w:rPr>
       </w:pPr>
       <w:r>
+        <w:rPr>
+          <w:noProof/>
+        </w:rPr>
         <w:drawing>
           <wp:anchor distT="0" distB="0" distL="0" distR="0" simplePos="0" relativeHeight="251665408" behindDoc="1" locked="0" layoutInCell="1" allowOverlap="1" wp14:anchorId="65E12E86" wp14:editId="505831BD">
             <wp:simplePos x="0" y="0"/>
@@ -380,7 +386,7 @@
         <w:t xml:space="preserve">Fecha: </w:t>
       </w:r>
       <w:r>
-        <w:t>29 / 05 / 2024</w:t>
+        <w:t>07/04/2025</w:t>
       </w:r>
     </w:p>
     <w:p>
@@ -551,15 +557,7 @@
         <w:t xml:space="preserve">o </w:t>
       </w:r>
       <w:r>
-        <w:t xml:space="preserve">la librería pandas ya que esta nos da muchas herramientas para extraer datos desde archivos planos y convertirlos en un Data </w:t>
-      </w:r>
-      <w:proofErr w:type="gramStart"/>
-      <w:r>
-        <w:t>Frame</w:t>
-      </w:r>
-      <w:proofErr w:type="gramEnd"/>
-      <w:r>
-        <w:t>. Mediante la siguiente línea de código</w:t>
+        <w:t>la librería pandas ya que esta nos da muchas herramientas para extraer datos desde archivos planos y convertirlos en un Data Frame. Mediante la siguiente línea de código</w:t>
       </w:r>
       <w:r>
         <w:t xml:space="preserve"> </w:t>
@@ -624,15 +622,7 @@
       </w:r>
       <w:r>
         <w:br/>
-        <w:t xml:space="preserve">Y posteriormente se los guardo en un data </w:t>
-      </w:r>
-      <w:proofErr w:type="gramStart"/>
-      <w:r>
-        <w:t>frame</w:t>
-      </w:r>
-      <w:proofErr w:type="gramEnd"/>
-      <w:r>
-        <w:t xml:space="preserve"> llamado </w:t>
+        <w:t xml:space="preserve">Y posteriormente se los guardo en un data frame llamado </w:t>
       </w:r>
       <w:r>
         <w:rPr>
@@ -689,15 +679,7 @@
     </w:p>
     <w:p>
       <w:r>
-        <w:t xml:space="preserve">Y posteriormente se los guardo en un data </w:t>
-      </w:r>
-      <w:proofErr w:type="gramStart"/>
-      <w:r>
-        <w:t>frame</w:t>
-      </w:r>
-      <w:proofErr w:type="gramEnd"/>
-      <w:r>
-        <w:t xml:space="preserve"> llamado </w:t>
+        <w:t xml:space="preserve">Y posteriormente se los guardo en un data frame llamado </w:t>
       </w:r>
       <w:r>
         <w:rPr>
@@ -806,15 +788,7 @@
         <w:t xml:space="preserve">en el html, </w:t>
       </w:r>
       <w:r>
-        <w:t xml:space="preserve">así que aplicamos web Scraping a solo esa tabla y extraemos todos sus valores. Adicionalmente, guardaremos toda la tabla en un data </w:t>
-      </w:r>
-      <w:proofErr w:type="gramStart"/>
-      <w:r>
-        <w:t>frame</w:t>
-      </w:r>
-      <w:proofErr w:type="gramEnd"/>
-      <w:r>
-        <w:t xml:space="preserve"> llamado </w:t>
+        <w:t xml:space="preserve">así que aplicamos web Scraping a solo esa tabla y extraemos todos sus valores. Adicionalmente, guardaremos toda la tabla en un data frame llamado </w:t>
       </w:r>
       <w:r>
         <w:rPr>
@@ -852,7 +826,7 @@
           <w:noProof/>
         </w:rPr>
         <w:drawing>
-          <wp:inline distT="0" distB="0" distL="0" distR="0" wp14:anchorId="66CCA586" wp14:editId="6CC95F9B">
+          <wp:inline distT="0" distB="0" distL="0" distR="0" wp14:anchorId="66CCA586" wp14:editId="64AE6FA2">
             <wp:extent cx="5302885" cy="2844800"/>
             <wp:effectExtent l="0" t="0" r="0" b="0"/>
             <wp:docPr id="1459193185" name="Picture 7"/>
@@ -906,62 +880,43 @@
     </w:p>
     <w:p>
       <w:r>
-        <w:t xml:space="preserve">Finalmente guardamos los datos de la tabla en un data frame </w:t>
-      </w:r>
-      <w:proofErr w:type="gramStart"/>
-      <w:r>
-        <w:t xml:space="preserve">llamado  </w:t>
+        <w:t xml:space="preserve">Finalmente guardamos los datos de la tabla en un data frame llamado  </w:t>
       </w:r>
       <w:r>
         <w:rPr>
           <w:highlight w:val="lightGray"/>
         </w:rPr>
-        <w:t>df</w:t>
-      </w:r>
-      <w:proofErr w:type="gramEnd"/>
+        <w:t>df_pbi_2024</w:t>
+      </w:r>
+      <w:r>
+        <w:t xml:space="preserve"> el cual posteriormente lo limpiaremos y prepararemos para realizar el análisis exploratorio.</w:t>
+      </w:r>
+      <w:r>
+        <w:t xml:space="preserve"> Los data frames </w:t>
+      </w:r>
       <w:r>
         <w:rPr>
           <w:highlight w:val="lightGray"/>
         </w:rPr>
-        <w:t>_pbi_2024</w:t>
-      </w:r>
-      <w:r>
-        <w:t xml:space="preserve"> el cual posteriormente lo limpiaremos y prepararemos para realizar el análisis exploratorio.</w:t>
-      </w:r>
-      <w:r>
-        <w:t xml:space="preserve"> Los data frames </w:t>
+        <w:t>df_pbi_2024</w:t>
+      </w:r>
+      <w:r>
+        <w:t>,</w:t>
       </w:r>
       <w:r>
         <w:rPr>
           <w:highlight w:val="lightGray"/>
         </w:rPr>
-        <w:t>df_pbi_2024</w:t>
-      </w:r>
-      <w:r>
-        <w:t>,</w:t>
+        <w:t xml:space="preserve"> </w:t>
       </w:r>
       <w:r>
         <w:rPr>
           <w:highlight w:val="lightGray"/>
         </w:rPr>
-        <w:t xml:space="preserve"> </w:t>
-      </w:r>
-      <w:r>
-        <w:rPr>
-          <w:highlight w:val="lightGray"/>
-        </w:rPr>
         <w:t>df_corruption_indicators_2024</w:t>
       </w:r>
       <w:r>
-        <w:t xml:space="preserve"> se podrán ver </w:t>
-      </w:r>
-      <w:proofErr w:type="spellStart"/>
-      <w:r>
-        <w:t>mas</w:t>
-      </w:r>
-      <w:proofErr w:type="spellEnd"/>
-      <w:r>
-        <w:t xml:space="preserve"> a detalle en el apartado de </w:t>
+        <w:t xml:space="preserve"> se podrán ver mas a detalle en el apartado de </w:t>
       </w:r>
       <w:r>
         <w:rPr>
@@ -987,15 +942,7 @@
         <w:t>pequeña</w:t>
       </w:r>
       <w:r>
-        <w:t xml:space="preserve"> diferencia, haremos uso de APIs. La </w:t>
-      </w:r>
-      <w:proofErr w:type="spellStart"/>
-      <w:r>
-        <w:t>pagina</w:t>
-      </w:r>
-      <w:proofErr w:type="spellEnd"/>
-      <w:r>
-        <w:t xml:space="preserve"> cuenta con una API a la cual puedes acceder a todos los datos dependiendo el dato que quieras saber, por ejemplo:</w:t>
+        <w:t xml:space="preserve"> diferencia, haremos uso de APIs. La pagina cuenta con una API a la cual puedes acceder a todos los datos dependiendo el dato que quieras saber, por ejemplo:</w:t>
       </w:r>
     </w:p>
     <w:p>
@@ -1022,18 +969,10 @@
         <w:t>'PIB'</w:t>
       </w:r>
       <w:r>
-        <w:t xml:space="preserve"> su código </w:t>
-      </w:r>
-      <w:proofErr w:type="gramStart"/>
-      <w:r>
-        <w:t xml:space="preserve">seria </w:t>
-      </w:r>
-      <w:r>
-        <w:t xml:space="preserve"> '</w:t>
-      </w:r>
-      <w:proofErr w:type="gramEnd"/>
-      <w:r>
-        <w:t>NY.GDP.MKTP.CD',</w:t>
+        <w:t xml:space="preserve"> su código seria </w:t>
+      </w:r>
+      <w:r>
+        <w:t xml:space="preserve"> 'NY.GDP.MKTP.CD',</w:t>
       </w:r>
       <w:r>
         <w:t xml:space="preserve"> entonces adjuntaría el código a la URL y quedaría tal que así: </w:t>
@@ -1110,15 +1049,7 @@
     <w:p>
       <w:r>
         <w:br/>
-        <w:t xml:space="preserve">Todos estos datos finalmente fuero guardados en un data </w:t>
-      </w:r>
-      <w:proofErr w:type="gramStart"/>
-      <w:r>
-        <w:t>frame</w:t>
-      </w:r>
-      <w:proofErr w:type="gramEnd"/>
-      <w:r>
-        <w:t xml:space="preserve"> llamado, </w:t>
+        <w:t xml:space="preserve">Todos estos datos finalmente fuero guardados en un data frame llamado, </w:t>
       </w:r>
       <w:r>
         <w:rPr>
@@ -1161,22 +1092,14 @@
     </w:p>
     <w:p>
       <w:r>
-        <w:t>Los datos recolectados anteriormente haciendo uso de archivos planos y APIs contenían datos que abarcaban desde 1960 a 2023.  Al realizar un análisis de faltantes gracias a la función df.isnull(</w:t>
-      </w:r>
-      <w:proofErr w:type="gramStart"/>
-      <w:r>
-        <w:t>).sum</w:t>
-      </w:r>
-      <w:proofErr w:type="gramEnd"/>
-      <w:r>
-        <w:t xml:space="preserve">() que no da la cantidad de valores nulos por </w:t>
+        <w:t xml:space="preserve">Los datos recolectados anteriormente haciendo uso de archivos planos y APIs contenían datos que abarcaban desde 1960 a 2023.  Al realizar un análisis de faltantes gracias a la función df.isnull().sum() que no da la cantidad de valores nulos por </w:t>
       </w:r>
       <w:r>
         <w:rPr>
           <w:noProof/>
         </w:rPr>
         <w:drawing>
-          <wp:anchor distT="0" distB="0" distL="114300" distR="114300" simplePos="0" relativeHeight="251658240" behindDoc="0" locked="0" layoutInCell="1" allowOverlap="1" wp14:anchorId="4BD1FF54" wp14:editId="69F4BB7B">
+          <wp:anchor distT="0" distB="0" distL="114300" distR="114300" simplePos="0" relativeHeight="251658240" behindDoc="0" locked="0" layoutInCell="1" allowOverlap="1" wp14:anchorId="4BD1FF54" wp14:editId="6A088A4C">
             <wp:simplePos x="0" y="0"/>
             <wp:positionH relativeFrom="column">
               <wp:posOffset>0</wp:posOffset>
@@ -1245,7 +1168,7 @@
           <w:noProof/>
         </w:rPr>
         <w:drawing>
-          <wp:inline distT="0" distB="0" distL="0" distR="0" wp14:anchorId="58906838" wp14:editId="245B9F23">
+          <wp:inline distT="0" distB="0" distL="0" distR="0" wp14:anchorId="58906838" wp14:editId="0848C05E">
             <wp:extent cx="5731510" cy="3046730"/>
             <wp:effectExtent l="0" t="0" r="2540" b="1270"/>
             <wp:docPr id="1366325751" name="Picture 11" descr="A screenshot of a computer&#10;&#10;AI-generated content may be incorrect."/>
@@ -1296,15 +1219,7 @@
     </w:p>
     <w:p>
       <w:r>
-        <w:t>En este caso es evidente la cantidad de valores faltantes des de los años 1960 a 1999 por lo que decidimos reducir nuestra fuente de datos desde el año 2000 a 2023, de esta forma eliminamos muchos nulos y la calidad de datos es mucho mejor. Adicional mente las columnas que representaban las fechas 1960, 1961, 1962, 1963</w:t>
-      </w:r>
-      <w:proofErr w:type="gramStart"/>
-      <w:r>
-        <w:t>…….</w:t>
-      </w:r>
-      <w:proofErr w:type="gramEnd"/>
-      <w:r>
-        <w:t xml:space="preserve">.2023  se las </w:t>
+        <w:t xml:space="preserve">En este caso es evidente la cantidad de valores faltantes des de los años 1960 a 1999 por lo que decidimos reducir nuestra fuente de datos desde el año 2000 a 2023, de esta forma eliminamos muchos nulos y la calidad de datos es mucho mejor. Adicional mente las columnas que representaban las fechas 1960, 1961, 1962, 1963……..2023  se las </w:t>
       </w:r>
       <w:r>
         <w:t>convierte</w:t>
@@ -1405,7 +1320,7 @@
           <w:noProof/>
         </w:rPr>
         <w:drawing>
-          <wp:inline distT="0" distB="0" distL="0" distR="0" wp14:anchorId="3FF3ACA5" wp14:editId="233E33F2">
+          <wp:inline distT="0" distB="0" distL="0" distR="0" wp14:anchorId="3FF3ACA5" wp14:editId="03705A66">
             <wp:extent cx="6258089" cy="2987040"/>
             <wp:effectExtent l="0" t="0" r="9525" b="3810"/>
             <wp:docPr id="604786482" name="Picture 14" descr="A screenshot of a computer&#10;&#10;AI-generated content may be incorrect."/>
@@ -1459,15 +1374,7 @@
     </w:p>
     <w:p>
       <w:r>
-        <w:t xml:space="preserve">De esta forma quedo nuestro Data </w:t>
-      </w:r>
-      <w:proofErr w:type="gramStart"/>
-      <w:r>
-        <w:t>Frame</w:t>
-      </w:r>
-      <w:proofErr w:type="gramEnd"/>
-      <w:r>
-        <w:t xml:space="preserve">. </w:t>
+        <w:t xml:space="preserve">De esta forma quedo nuestro Data Frame. </w:t>
       </w:r>
     </w:p>
     <w:p>
@@ -1493,7 +1400,6 @@
         </w:rPr>
         <w:t>External debt stocks, short-term (DOD, current US</w:t>
       </w:r>
-      <w:proofErr w:type="gramStart"/>
       <w:r>
         <w:rPr>
           <w:lang w:val="en-US"/>
@@ -1504,14 +1410,7 @@
         <w:rPr>
           <w:lang w:val="en-US"/>
         </w:rPr>
-        <w:t xml:space="preserve"> </w:t>
-      </w:r>
-      <w:proofErr w:type="gramEnd"/>
-      <w:r>
-        <w:rPr>
-          <w:lang w:val="en-US"/>
-        </w:rPr>
-        <w:t xml:space="preserve">      5817</w:t>
+        <w:t xml:space="preserve">       5817</w:t>
       </w:r>
       <w:r>
         <w:rPr>
@@ -1757,11 +1656,9 @@
       <w:r>
         <w:t xml:space="preserve">Por </w:t>
       </w:r>
-      <w:proofErr w:type="gramStart"/>
       <w:r>
         <w:t>último</w:t>
       </w:r>
-      <w:proofErr w:type="gramEnd"/>
       <w:r>
         <w:t xml:space="preserve"> tenemos el siguiente data frame con los datos del pbi del 2024 </w:t>
       </w:r>
@@ -1859,7 +1756,6 @@
       <w:r>
         <w:t xml:space="preserve"> quitándole los caracteres especiales M$ y M</w:t>
       </w:r>
-      <w:proofErr w:type="gramStart"/>
       <w:r>
         <w:t>€</w:t>
       </w:r>
@@ -1867,11 +1763,7 @@
         <w:t xml:space="preserve"> </w:t>
       </w:r>
       <w:r>
-        <w:t xml:space="preserve"> y</w:t>
-      </w:r>
-      <w:proofErr w:type="gramEnd"/>
-      <w:r>
-        <w:t xml:space="preserve">  realizar un casting de tipo de dato objecto a float64 a las columnas PBI_EUR y PBI_USD </w:t>
+        <w:t xml:space="preserve"> y  realizar un casting de tipo de dato objecto a float64 a las columnas PBI_EUR y PBI_USD </w:t>
       </w:r>
       <w:r>
         <w:t xml:space="preserve">para que se </w:t>
@@ -1892,15 +1784,7 @@
         <w:t>Finalmente,</w:t>
       </w:r>
       <w:r>
-        <w:t xml:space="preserve"> este es nuestro data </w:t>
-      </w:r>
-      <w:proofErr w:type="gramStart"/>
-      <w:r>
-        <w:t>frame</w:t>
-      </w:r>
-      <w:proofErr w:type="gramEnd"/>
-      <w:r>
-        <w:t xml:space="preserve"> limpio y listo para realizar un análisis exploratorio</w:t>
+        <w:t xml:space="preserve"> este es nuestro data frame limpio y listo para realizar un análisis exploratorio</w:t>
       </w:r>
     </w:p>
     <w:p>
@@ -2023,7 +1907,7 @@
           <w:noProof/>
         </w:rPr>
         <w:drawing>
-          <wp:inline distT="0" distB="0" distL="0" distR="0" wp14:anchorId="529CE607" wp14:editId="10518A95">
+          <wp:inline distT="0" distB="0" distL="0" distR="0" wp14:anchorId="529CE607" wp14:editId="7B3D8DA8">
             <wp:extent cx="5989320" cy="2141220"/>
             <wp:effectExtent l="0" t="0" r="0" b="0"/>
             <wp:docPr id="243940788" name="Picture 21" descr="A screenshot of a computer&#10;&#10;AI-generated content may be incorrect."/>
@@ -2110,7 +1994,7 @@
           <w:noProof/>
         </w:rPr>
         <w:drawing>
-          <wp:inline distT="0" distB="0" distL="0" distR="0" wp14:anchorId="3BE25E29" wp14:editId="6EBAD385">
+          <wp:inline distT="0" distB="0" distL="0" distR="0" wp14:anchorId="3BE25E29" wp14:editId="0063443D">
             <wp:extent cx="6122263" cy="1028700"/>
             <wp:effectExtent l="0" t="0" r="0" b="0"/>
             <wp:docPr id="1258193449" name="Picture 22" descr="A screenshot of a computer&#10;&#10;AI-generated content may be incorrect."/>
@@ -2342,23 +2226,7 @@
           <w:i/>
           <w:iCs/>
         </w:rPr>
-        <w:t xml:space="preserve">Esto nos muestra que el mundo </w:t>
-      </w:r>
-      <w:proofErr w:type="spellStart"/>
-      <w:r>
-        <w:rPr>
-          <w:i/>
-          <w:iCs/>
-        </w:rPr>
-        <w:t>esta</w:t>
-      </w:r>
-      <w:proofErr w:type="spellEnd"/>
-      <w:r>
-        <w:rPr>
-          <w:i/>
-          <w:iCs/>
-        </w:rPr>
-        <w:t xml:space="preserve"> en constante crecimiento y evolución económicamente.</w:t>
+        <w:t>Esto nos muestra que el mundo esta en constante crecimiento y evolución económicamente.</w:t>
       </w:r>
     </w:p>
     <w:p>
@@ -2713,15 +2581,7 @@
         <w:pStyle w:val="ListParagraph"/>
       </w:pPr>
       <w:r>
-        <w:t xml:space="preserve">Sorprendentemente al comparar la corrupción de un país con un dato que representa más la economía </w:t>
-      </w:r>
-      <w:proofErr w:type="gramStart"/>
-      <w:r>
-        <w:t>del mismo</w:t>
-      </w:r>
-      <w:proofErr w:type="gramEnd"/>
-      <w:r>
-        <w:t xml:space="preserve">, la correlación se hace </w:t>
+        <w:t xml:space="preserve">Sorprendentemente al comparar la corrupción de un país con un dato que representa más la economía del mismo, la correlación se hace </w:t>
       </w:r>
       <w:r>
         <w:t>más</w:t>
@@ -3419,7 +3279,6 @@
         <w:lastRenderedPageBreak/>
         <w:t xml:space="preserve">Como observamos en la serie de tiempo, China ha ido aumentando el número de personas por km^2 a pesar de tener una gran población. Por </w:t>
       </w:r>
-      <w:proofErr w:type="gramStart"/>
       <w:r>
         <w:rPr>
           <w:i/>
@@ -3427,7 +3286,6 @@
         </w:rPr>
         <w:t>último</w:t>
       </w:r>
-      <w:proofErr w:type="gramEnd"/>
       <w:r>
         <w:rPr>
           <w:i/>
@@ -5096,23 +4954,7 @@
           <w:b/>
           <w:bCs/>
         </w:rPr>
-        <w:t xml:space="preserve">Por </w:t>
-      </w:r>
-      <w:proofErr w:type="gramStart"/>
-      <w:r>
-        <w:rPr>
-          <w:b/>
-          <w:bCs/>
-        </w:rPr>
-        <w:t>último</w:t>
-      </w:r>
-      <w:proofErr w:type="gramEnd"/>
-      <w:r>
-        <w:rPr>
-          <w:b/>
-          <w:bCs/>
-        </w:rPr>
-        <w:t xml:space="preserve"> una mega correlación entre todos los datos recolectados</w:t>
+        <w:t>Por último una mega correlación entre todos los datos recolectados</w:t>
       </w:r>
     </w:p>
     <w:p>
@@ -5647,15 +5489,7 @@
     </w:p>
     <w:p>
       <w:r>
-        <w:t xml:space="preserve">Para alcanzar estos resultados, fue fundamental aplicar técnicas rigurosas de recolección, limpieza y transformación de datos. Dado que las fuentes eran diversas, los datos presentaban numerosos problemas: presencia de caracteres no deseados, tipos de datos inconsistentes, y estructuras heterogéneas. Fue necesario normalizar columnas, establecer claves (keys) para vincular registros, y organizar los datos en estructuras unificadas mediante </w:t>
-      </w:r>
-      <w:proofErr w:type="spellStart"/>
-      <w:r>
-        <w:t>dataframes</w:t>
-      </w:r>
-      <w:proofErr w:type="spellEnd"/>
-      <w:r>
-        <w:t xml:space="preserve"> compatibles, facilitando así operaciones como merge o join.</w:t>
+        <w:t>Para alcanzar estos resultados, fue fundamental aplicar técnicas rigurosas de recolección, limpieza y transformación de datos. Dado que las fuentes eran diversas, los datos presentaban numerosos problemas: presencia de caracteres no deseados, tipos de datos inconsistentes, y estructuras heterogéneas. Fue necesario normalizar columnas, establecer claves (keys) para vincular registros, y organizar los datos en estructuras unificadas mediante dataframes compatibles, facilitando así operaciones como merge o join.</w:t>
       </w:r>
     </w:p>
     <w:p>
@@ -5721,15 +5555,7 @@
         <w:t>Asegurarse de que los datos tengan una estructura uniforme:</w:t>
       </w:r>
       <w:r>
-        <w:t xml:space="preserve"> Aunque no es estrictamente necesario, tener una estructura de datos coherente y homogénea es altamente beneficioso, especialmente cuando se requiere realizar operaciones de combinación como </w:t>
-      </w:r>
-      <w:proofErr w:type="spellStart"/>
-      <w:r>
-        <w:t>joins</w:t>
-      </w:r>
-      <w:proofErr w:type="spellEnd"/>
-      <w:r>
-        <w:t xml:space="preserve"> o merge usando una clave común. Una estructura unificada facilita la integración de datos provenientes de diversas fuentes y mejora la interpretación de los resultados.</w:t>
+        <w:t xml:space="preserve"> Aunque no es estrictamente necesario, tener una estructura de datos coherente y homogénea es altamente beneficioso, especialmente cuando se requiere realizar operaciones de combinación como joins o merge usando una clave común. Una estructura unificada facilita la integración de datos provenientes de diversas fuentes y mejora la interpretación de los resultados.</w:t>
       </w:r>
     </w:p>
     <w:p>
@@ -8475,6 +8301,7 @@
   <w:style w:type="character" w:default="1" w:styleId="DefaultParagraphFont">
     <w:name w:val="Default Paragraph Font"/>
     <w:uiPriority w:val="1"/>
+    <w:semiHidden/>
     <w:unhideWhenUsed/>
   </w:style>
   <w:style w:type="table" w:default="1" w:styleId="TableNormal">

</xml_diff>